<commit_message>
added tomcat service start and stop instructions
</commit_message>
<xml_diff>
--- a/SimpleRestAPIUsingServlateProject.docx
+++ b/SimpleRestAPIUsingServlateProject.docx
@@ -38,6 +38,9 @@
     </w:p>
     <w:p>
       <w:r>
+        <w:rPr>
+          <w:noProof/>
+        </w:rPr>
         <w:drawing>
           <wp:inline distT="0" distB="0" distL="0" distR="0" wp14:anchorId="53296D69" wp14:editId="49907FAC">
             <wp:extent cx="4770120" cy="4114670"/>
@@ -54,7 +57,7 @@
                     <pic:cNvPicPr/>
                   </pic:nvPicPr>
                   <pic:blipFill>
-                    <a:blip r:embed="rId4"/>
+                    <a:blip r:embed="rId5"/>
                     <a:stretch>
                       <a:fillRect/>
                     </a:stretch>
@@ -82,6 +85,9 @@
     </w:p>
     <w:p>
       <w:r>
+        <w:rPr>
+          <w:noProof/>
+        </w:rPr>
         <w:drawing>
           <wp:inline distT="0" distB="0" distL="0" distR="0" wp14:anchorId="5CD15D7C" wp14:editId="7A5BC36C">
             <wp:extent cx="6896100" cy="3197108"/>
@@ -98,7 +104,7 @@
                     <pic:cNvPicPr/>
                   </pic:nvPicPr>
                   <pic:blipFill>
-                    <a:blip r:embed="rId5"/>
+                    <a:blip r:embed="rId6"/>
                     <a:stretch>
                       <a:fillRect/>
                     </a:stretch>
@@ -129,6 +135,9 @@
     </w:p>
     <w:p>
       <w:r>
+        <w:rPr>
+          <w:noProof/>
+        </w:rPr>
         <w:drawing>
           <wp:inline distT="0" distB="0" distL="0" distR="0" wp14:anchorId="3D9CAB78" wp14:editId="6DD51D71">
             <wp:extent cx="6858000" cy="3101340"/>
@@ -145,7 +154,7 @@
                     <pic:cNvPicPr/>
                   </pic:nvPicPr>
                   <pic:blipFill>
-                    <a:blip r:embed="rId6"/>
+                    <a:blip r:embed="rId7"/>
                     <a:stretch>
                       <a:fillRect/>
                     </a:stretch>
@@ -169,19 +178,14 @@
     <w:p/>
     <w:p>
       <w:r>
-        <w:t xml:space="preserve">Step 4: check OK and </w:t>
-      </w:r>
-      <w:proofErr w:type="gramStart"/>
-      <w:r>
-        <w:t>path,  application</w:t>
-      </w:r>
-      <w:proofErr w:type="gramEnd"/>
-      <w:r>
-        <w:t xml:space="preserve"> should be deployed</w:t>
+        <w:t>Step 4: check OK and path,  application should be deployed</w:t>
       </w:r>
     </w:p>
     <w:p>
       <w:r>
+        <w:rPr>
+          <w:noProof/>
+        </w:rPr>
         <w:drawing>
           <wp:inline distT="0" distB="0" distL="0" distR="0" wp14:anchorId="763C94B6" wp14:editId="6A8DC11D">
             <wp:extent cx="6858000" cy="3562985"/>
@@ -198,7 +202,7 @@
                     <pic:cNvPicPr/>
                   </pic:nvPicPr>
                   <pic:blipFill>
-                    <a:blip r:embed="rId7"/>
+                    <a:blip r:embed="rId8"/>
                     <a:stretch>
                       <a:fillRect/>
                     </a:stretch>
@@ -231,6 +235,9 @@
     </w:p>
     <w:p>
       <w:r>
+        <w:rPr>
+          <w:noProof/>
+        </w:rPr>
         <w:drawing>
           <wp:inline distT="0" distB="0" distL="0" distR="0" wp14:anchorId="68BB2F08" wp14:editId="059A53F1">
             <wp:extent cx="6858000" cy="1862455"/>
@@ -247,7 +254,7 @@
                     <pic:cNvPicPr/>
                   </pic:nvPicPr>
                   <pic:blipFill>
-                    <a:blip r:embed="rId8"/>
+                    <a:blip r:embed="rId9"/>
                     <a:stretch>
                       <a:fillRect/>
                     </a:stretch>
@@ -268,6 +275,95 @@
         </w:drawing>
       </w:r>
     </w:p>
+    <w:p>
+      <w:pPr>
+        <w:rPr>
+          <w:b/>
+          <w:bCs/>
+        </w:rPr>
+      </w:pPr>
+      <w:r>
+        <w:rPr>
+          <w:b/>
+          <w:bCs/>
+        </w:rPr>
+        <w:t>Start and Stop Tomcat Service:</w:t>
+      </w:r>
+    </w:p>
+    <w:p>
+      <w:r>
+        <w:t xml:space="preserve">Go to </w:t>
+      </w:r>
+      <w:r>
+        <w:t>C:\Program Files\Apache Software Foundation\Tomcat 10.1\bin</w:t>
+      </w:r>
+      <w:r>
+        <w:t xml:space="preserve"> (</w:t>
+      </w:r>
+      <w:r>
+        <w:t>: &lt;Tomcat Root&gt;/bin&gt;</w:t>
+      </w:r>
+      <w:r>
+        <w:t>)</w:t>
+      </w:r>
+    </w:p>
+    <w:p>
+      <w:pPr>
+        <w:rPr>
+          <w:b/>
+          <w:bCs/>
+        </w:rPr>
+      </w:pPr>
+      <w:r>
+        <w:rPr>
+          <w:b/>
+          <w:bCs/>
+        </w:rPr>
+        <w:t>And execute:</w:t>
+      </w:r>
+    </w:p>
+    <w:p>
+      <w:pPr>
+        <w:numPr>
+          <w:ilvl w:val="0"/>
+          <w:numId w:val="1"/>
+        </w:numPr>
+      </w:pPr>
+      <w:r>
+        <w:t>To Start server: &lt;Tomcat Root&gt;/bin&gt;Tomcat</w:t>
+      </w:r>
+      <w:r>
+        <w:t>10</w:t>
+      </w:r>
+      <w:r>
+        <w:t>.exe start</w:t>
+      </w:r>
+    </w:p>
+    <w:p>
+      <w:pPr>
+        <w:numPr>
+          <w:ilvl w:val="0"/>
+          <w:numId w:val="1"/>
+        </w:numPr>
+      </w:pPr>
+      <w:r>
+        <w:t>To Stop server: &lt;Tomcat Root&gt;/bin&gt;Tomcat</w:t>
+      </w:r>
+      <w:r>
+        <w:t>10</w:t>
+      </w:r>
+      <w:r>
+        <w:t>.exe stop</w:t>
+      </w:r>
+    </w:p>
+    <w:p>
+      <w:pPr>
+        <w:rPr>
+          <w:b/>
+          <w:bCs/>
+        </w:rPr>
+      </w:pPr>
+    </w:p>
     <w:sectPr>
       <w:pgSz w:w="12240" w:h="15840"/>
       <w:pgMar w:top="720" w:right="720" w:bottom="720" w:left="720" w:header="720" w:footer="720" w:gutter="0"/>
@@ -276,6 +372,163 @@
     </w:sectPr>
   </w:body>
 </w:document>
+</file>
+
+<file path=word/numbering.xml><?xml version="1.0" encoding="utf-8"?>
+<w:numbering xmlns:wpc="http://schemas.microsoft.com/office/word/2010/wordprocessingCanvas" xmlns:cx="http://schemas.microsoft.com/office/drawing/2014/chartex" xmlns:cx1="http://schemas.microsoft.com/office/drawing/2015/9/8/chartex" xmlns:cx2="http://schemas.microsoft.com/office/drawing/2015/10/21/chartex" xmlns:cx3="http://schemas.microsoft.com/office/drawing/2016/5/9/chartex" xmlns:cx4="http://schemas.microsoft.com/office/drawing/2016/5/10/chartex" xmlns:cx5="http://schemas.microsoft.com/office/drawing/2016/5/11/chartex" xmlns:cx6="http://schemas.microsoft.com/office/drawing/2016/5/12/chartex" xmlns:cx7="http://schemas.microsoft.com/office/drawing/2016/5/13/chartex" xmlns:cx8="http://schemas.microsoft.com/office/drawing/2016/5/14/chartex" xmlns:mc="http://schemas.openxmlformats.org/markup-compatibility/2006" xmlns:aink="http://schemas.microsoft.com/office/drawing/2016/ink" xmlns:am3d="http://schemas.microsoft.com/office/drawing/2017/model3d" xmlns:o="urn:schemas-microsoft-com:office:office" xmlns:oel="http://schemas.microsoft.com/office/2019/extlst" xmlns:r="http://schemas.openxmlformats.org/officeDocument/2006/relationships" xmlns:m="http://schemas.openxmlformats.org/officeDocument/2006/math" xmlns:v="urn:schemas-microsoft-com:vml" xmlns:wp14="http://schemas.microsoft.com/office/word/2010/wordprocessingDrawing" xmlns:wp="http://schemas.openxmlformats.org/drawingml/2006/wordprocessingDrawing" xmlns:w10="urn:schemas-microsoft-com:office:word" xmlns:w="http://schemas.openxmlformats.org/wordprocessingml/2006/main" xmlns:w14="http://schemas.microsoft.com/office/word/2010/wordml" xmlns:w15="http://schemas.microsoft.com/office/word/2012/wordml" xmlns:w16cex="http://schemas.microsoft.com/office/word/2018/wordml/cex" xmlns:w16cid="http://schemas.microsoft.com/office/word/2016/wordml/cid" xmlns:w16="http://schemas.microsoft.com/office/word/2018/wordml" xmlns:w16du="http://schemas.microsoft.com/office/word/2023/wordml/word16du" xmlns:w16sdtdh="http://schemas.microsoft.com/office/word/2020/wordml/sdtdatahash" xmlns:w16sdtfl="http://schemas.microsoft.com/office/word/2024/wordml/sdtformatlock" xmlns:w16se="http://schemas.microsoft.com/office/word/2015/wordml/symex" xmlns:wpg="http://schemas.microsoft.com/office/word/2010/wordprocessingGroup" xmlns:wpi="http://schemas.microsoft.com/office/word/2010/wordprocessingInk" xmlns:wne="http://schemas.microsoft.com/office/word/2006/wordml" xmlns:wps="http://schemas.microsoft.com/office/word/2010/wordprocessingShape" mc:Ignorable="w14 w15 w16se w16cid w16 w16cex w16sdtdh w16sdtfl w16du wp14">
+  <w:abstractNum w:abstractNumId="0" w15:restartNumberingAfterBreak="0">
+    <w:nsid w:val="23800C17"/>
+    <w:multiLevelType w:val="multilevel"/>
+    <w:tmpl w:val="FE1AE1F2"/>
+    <w:lvl w:ilvl="0">
+      <w:start w:val="1"/>
+      <w:numFmt w:val="bullet"/>
+      <w:lvlText w:val=""/>
+      <w:lvlJc w:val="left"/>
+      <w:pPr>
+        <w:tabs>
+          <w:tab w:val="num" w:pos="720"/>
+        </w:tabs>
+        <w:ind w:left="720" w:hanging="360"/>
+      </w:pPr>
+      <w:rPr>
+        <w:rFonts w:ascii="Symbol" w:hAnsi="Symbol" w:hint="default"/>
+        <w:sz w:val="20"/>
+      </w:rPr>
+    </w:lvl>
+    <w:lvl w:ilvl="1" w:tentative="1">
+      <w:start w:val="1"/>
+      <w:numFmt w:val="bullet"/>
+      <w:lvlText w:val="o"/>
+      <w:lvlJc w:val="left"/>
+      <w:pPr>
+        <w:tabs>
+          <w:tab w:val="num" w:pos="1440"/>
+        </w:tabs>
+        <w:ind w:left="1440" w:hanging="360"/>
+      </w:pPr>
+      <w:rPr>
+        <w:rFonts w:ascii="Courier New" w:hAnsi="Courier New" w:hint="default"/>
+        <w:sz w:val="20"/>
+      </w:rPr>
+    </w:lvl>
+    <w:lvl w:ilvl="2" w:tentative="1">
+      <w:start w:val="1"/>
+      <w:numFmt w:val="bullet"/>
+      <w:lvlText w:val=""/>
+      <w:lvlJc w:val="left"/>
+      <w:pPr>
+        <w:tabs>
+          <w:tab w:val="num" w:pos="2160"/>
+        </w:tabs>
+        <w:ind w:left="2160" w:hanging="360"/>
+      </w:pPr>
+      <w:rPr>
+        <w:rFonts w:ascii="Wingdings" w:hAnsi="Wingdings" w:hint="default"/>
+        <w:sz w:val="20"/>
+      </w:rPr>
+    </w:lvl>
+    <w:lvl w:ilvl="3" w:tentative="1">
+      <w:start w:val="1"/>
+      <w:numFmt w:val="bullet"/>
+      <w:lvlText w:val=""/>
+      <w:lvlJc w:val="left"/>
+      <w:pPr>
+        <w:tabs>
+          <w:tab w:val="num" w:pos="2880"/>
+        </w:tabs>
+        <w:ind w:left="2880" w:hanging="360"/>
+      </w:pPr>
+      <w:rPr>
+        <w:rFonts w:ascii="Wingdings" w:hAnsi="Wingdings" w:hint="default"/>
+        <w:sz w:val="20"/>
+      </w:rPr>
+    </w:lvl>
+    <w:lvl w:ilvl="4" w:tentative="1">
+      <w:start w:val="1"/>
+      <w:numFmt w:val="bullet"/>
+      <w:lvlText w:val=""/>
+      <w:lvlJc w:val="left"/>
+      <w:pPr>
+        <w:tabs>
+          <w:tab w:val="num" w:pos="3600"/>
+        </w:tabs>
+        <w:ind w:left="3600" w:hanging="360"/>
+      </w:pPr>
+      <w:rPr>
+        <w:rFonts w:ascii="Wingdings" w:hAnsi="Wingdings" w:hint="default"/>
+        <w:sz w:val="20"/>
+      </w:rPr>
+    </w:lvl>
+    <w:lvl w:ilvl="5" w:tentative="1">
+      <w:start w:val="1"/>
+      <w:numFmt w:val="bullet"/>
+      <w:lvlText w:val=""/>
+      <w:lvlJc w:val="left"/>
+      <w:pPr>
+        <w:tabs>
+          <w:tab w:val="num" w:pos="4320"/>
+        </w:tabs>
+        <w:ind w:left="4320" w:hanging="360"/>
+      </w:pPr>
+      <w:rPr>
+        <w:rFonts w:ascii="Wingdings" w:hAnsi="Wingdings" w:hint="default"/>
+        <w:sz w:val="20"/>
+      </w:rPr>
+    </w:lvl>
+    <w:lvl w:ilvl="6" w:tentative="1">
+      <w:start w:val="1"/>
+      <w:numFmt w:val="bullet"/>
+      <w:lvlText w:val=""/>
+      <w:lvlJc w:val="left"/>
+      <w:pPr>
+        <w:tabs>
+          <w:tab w:val="num" w:pos="5040"/>
+        </w:tabs>
+        <w:ind w:left="5040" w:hanging="360"/>
+      </w:pPr>
+      <w:rPr>
+        <w:rFonts w:ascii="Wingdings" w:hAnsi="Wingdings" w:hint="default"/>
+        <w:sz w:val="20"/>
+      </w:rPr>
+    </w:lvl>
+    <w:lvl w:ilvl="7" w:tentative="1">
+      <w:start w:val="1"/>
+      <w:numFmt w:val="bullet"/>
+      <w:lvlText w:val=""/>
+      <w:lvlJc w:val="left"/>
+      <w:pPr>
+        <w:tabs>
+          <w:tab w:val="num" w:pos="5760"/>
+        </w:tabs>
+        <w:ind w:left="5760" w:hanging="360"/>
+      </w:pPr>
+      <w:rPr>
+        <w:rFonts w:ascii="Wingdings" w:hAnsi="Wingdings" w:hint="default"/>
+        <w:sz w:val="20"/>
+      </w:rPr>
+    </w:lvl>
+    <w:lvl w:ilvl="8" w:tentative="1">
+      <w:start w:val="1"/>
+      <w:numFmt w:val="bullet"/>
+      <w:lvlText w:val=""/>
+      <w:lvlJc w:val="left"/>
+      <w:pPr>
+        <w:tabs>
+          <w:tab w:val="num" w:pos="6480"/>
+        </w:tabs>
+        <w:ind w:left="6480" w:hanging="360"/>
+      </w:pPr>
+      <w:rPr>
+        <w:rFonts w:ascii="Wingdings" w:hAnsi="Wingdings" w:hint="default"/>
+        <w:sz w:val="20"/>
+      </w:rPr>
+    </w:lvl>
+  </w:abstractNum>
+  <w:num w:numId="1" w16cid:durableId="1577591899">
+    <w:abstractNumId w:val="0"/>
+  </w:num>
+</w:numbering>
 </file>
 
 <file path=word/styles.xml><?xml version="1.0" encoding="utf-8"?>
@@ -881,7 +1134,6 @@
   <w:style w:type="character" w:default="1" w:styleId="DefaultParagraphFont">
     <w:name w:val="Default Paragraph Font"/>
     <w:uiPriority w:val="1"/>
-    <w:semiHidden/>
     <w:unhideWhenUsed/>
   </w:style>
   <w:style w:type="table" w:default="1" w:styleId="TableNormal">

</xml_diff>